<commit_message>
Updated model and manuals to version 2.0 with vaccination
</commit_message>
<xml_diff>
--- a/COVID-Incarceration-Manual.docx
+++ b/COVID-Incarceration-Manual.docx
@@ -1,6 +1,6 @@
 
 <file path=word/document.xml><?xml version="1.0" encoding="utf-8"?>
-<w:document xmlns:wpc="http://schemas.microsoft.com/office/word/2010/wordprocessingCanvas" xmlns:cx="http://schemas.microsoft.com/office/drawing/2014/chartex" xmlns:cx1="http://schemas.microsoft.com/office/drawing/2015/9/8/chartex" xmlns:cx2="http://schemas.microsoft.com/office/drawing/2015/10/21/chartex" xmlns:cx3="http://schemas.microsoft.com/office/drawing/2016/5/9/chartex" xmlns:cx4="http://schemas.microsoft.com/office/drawing/2016/5/10/chartex" xmlns:cx5="http://schemas.microsoft.com/office/drawing/2016/5/11/chartex" xmlns:cx6="http://schemas.microsoft.com/office/drawing/2016/5/12/chartex" xmlns:cx7="http://schemas.microsoft.com/office/drawing/2016/5/13/chartex" xmlns:cx8="http://schemas.microsoft.com/office/drawing/2016/5/14/chartex" xmlns:mc="http://schemas.openxmlformats.org/markup-compatibility/2006" xmlns:aink="http://schemas.microsoft.com/office/drawing/2016/ink" xmlns:am3d="http://schemas.microsoft.com/office/drawing/2017/model3d" xmlns:o="urn:schemas-microsoft-com:office:office" xmlns:r="http://schemas.openxmlformats.org/officeDocument/2006/relationships" xmlns:m="http://schemas.openxmlformats.org/officeDocument/2006/math" xmlns:v="urn:schemas-microsoft-com:vml" xmlns:wp14="http://schemas.microsoft.com/office/word/2010/wordprocessingDrawing" xmlns:wp="http://schemas.openxmlformats.org/drawingml/2006/wordprocessingDrawing" xmlns:w10="urn:schemas-microsoft-com:office:word" xmlns:w="http://schemas.openxmlformats.org/wordprocessingml/2006/main" xmlns:w14="http://schemas.microsoft.com/office/word/2010/wordml" xmlns:w15="http://schemas.microsoft.com/office/word/2012/wordml" xmlns:w16cex="http://schemas.microsoft.com/office/word/2018/wordml/cex" xmlns:w16cid="http://schemas.microsoft.com/office/word/2016/wordml/cid" xmlns:w16="http://schemas.microsoft.com/office/word/2018/wordml" xmlns:w16se="http://schemas.microsoft.com/office/word/2015/wordml/symex" xmlns:wpg="http://schemas.microsoft.com/office/word/2010/wordprocessingGroup" xmlns:wpi="http://schemas.microsoft.com/office/word/2010/wordprocessingInk" xmlns:wne="http://schemas.microsoft.com/office/word/2006/wordml" xmlns:wps="http://schemas.microsoft.com/office/word/2010/wordprocessingShape" mc:Ignorable="w14 w15 w16se w16cid w16 w16cex wp14">
+<w:document xmlns:wpc="http://schemas.microsoft.com/office/word/2010/wordprocessingCanvas" xmlns:cx="http://schemas.microsoft.com/office/drawing/2014/chartex" xmlns:cx1="http://schemas.microsoft.com/office/drawing/2015/9/8/chartex" xmlns:cx2="http://schemas.microsoft.com/office/drawing/2015/10/21/chartex" xmlns:cx3="http://schemas.microsoft.com/office/drawing/2016/5/9/chartex" xmlns:cx4="http://schemas.microsoft.com/office/drawing/2016/5/10/chartex" xmlns:cx5="http://schemas.microsoft.com/office/drawing/2016/5/11/chartex" xmlns:cx6="http://schemas.microsoft.com/office/drawing/2016/5/12/chartex" xmlns:cx7="http://schemas.microsoft.com/office/drawing/2016/5/13/chartex" xmlns:cx8="http://schemas.microsoft.com/office/drawing/2016/5/14/chartex" xmlns:mc="http://schemas.openxmlformats.org/markup-compatibility/2006" xmlns:aink="http://schemas.microsoft.com/office/drawing/2016/ink" xmlns:am3d="http://schemas.microsoft.com/office/drawing/2017/model3d" xmlns:o="urn:schemas-microsoft-com:office:office" xmlns:r="http://schemas.openxmlformats.org/officeDocument/2006/relationships" xmlns:m="http://schemas.openxmlformats.org/officeDocument/2006/math" xmlns:v="urn:schemas-microsoft-com:vml" xmlns:wp14="http://schemas.microsoft.com/office/word/2010/wordprocessingDrawing" xmlns:wp="http://schemas.openxmlformats.org/drawingml/2006/wordprocessingDrawing" xmlns:w10="urn:schemas-microsoft-com:office:word" xmlns:w="http://schemas.openxmlformats.org/wordprocessingml/2006/main" xmlns:w14="http://schemas.microsoft.com/office/word/2010/wordml" xmlns:w15="http://schemas.microsoft.com/office/word/2012/wordml" xmlns:w16cex="http://schemas.microsoft.com/office/word/2018/wordml/cex" xmlns:w16cid="http://schemas.microsoft.com/office/word/2016/wordml/cid" xmlns:w16="http://schemas.microsoft.com/office/word/2018/wordml" xmlns:w16sdtdh="http://schemas.microsoft.com/office/word/2020/wordml/sdtdatahash" xmlns:w16se="http://schemas.microsoft.com/office/word/2015/wordml/symex" xmlns:wpg="http://schemas.microsoft.com/office/word/2010/wordprocessingGroup" xmlns:wpi="http://schemas.microsoft.com/office/word/2010/wordprocessingInk" xmlns:wne="http://schemas.microsoft.com/office/word/2006/wordml" xmlns:wps="http://schemas.microsoft.com/office/word/2010/wordprocessingShape" mc:Ignorable="w14 w15 w16se w16cid w16 w16cex w16sdtdh wp14">
   <w:body>
     <w:p>
       <w:pPr>
@@ -959,16 +959,7 @@
           <w:szCs w:val="25"/>
           <w:lang w:val="en-AU"/>
         </w:rPr>
-        <w:t>T</w:t>
-      </w:r>
-      <w:r>
-        <w:rPr>
-          <w:rFonts w:ascii="Arial" w:hAnsi="Arial" w:cs="Arial"/>
-          <w:sz w:val="25"/>
-          <w:szCs w:val="25"/>
-          <w:lang w:val="en-AU"/>
-        </w:rPr>
-        <w:t xml:space="preserve">he </w:t>
+        <w:t xml:space="preserve">The </w:t>
       </w:r>
       <w:r>
         <w:rPr>
@@ -1015,16 +1006,7 @@
           <w:szCs w:val="25"/>
           <w:lang w:val="en-AU"/>
         </w:rPr>
-        <w:t xml:space="preserve"> are shown</w:t>
-      </w:r>
-      <w:r>
-        <w:rPr>
-          <w:rFonts w:ascii="Arial" w:hAnsi="Arial" w:cs="Arial"/>
-          <w:sz w:val="25"/>
-          <w:szCs w:val="25"/>
-          <w:lang w:val="en-AU"/>
-        </w:rPr>
-        <w:t xml:space="preserve">. The </w:t>
+        <w:t xml:space="preserve"> are shown. The </w:t>
       </w:r>
       <w:r>
         <w:rPr>
@@ -1156,7 +1138,45 @@
           <w:szCs w:val="25"/>
           <w:lang w:val="en-AU"/>
         </w:rPr>
-        <w:t xml:space="preserve">provides general information about the project, a compartmental model diagram, and license information. </w:t>
+        <w:t xml:space="preserve">provides general information about the project, a compartmental model </w:t>
+      </w:r>
+      <w:proofErr w:type="gramStart"/>
+      <w:r>
+        <w:rPr>
+          <w:rFonts w:ascii="Arial" w:hAnsi="Arial" w:cs="Arial"/>
+          <w:sz w:val="25"/>
+          <w:szCs w:val="25"/>
+          <w:lang w:val="en-AU"/>
+        </w:rPr>
+        <w:t>diagram,</w:t>
+      </w:r>
+      <w:r>
+        <w:rPr>
+          <w:rFonts w:ascii="Arial" w:hAnsi="Arial" w:cs="Arial"/>
+          <w:sz w:val="25"/>
+          <w:szCs w:val="25"/>
+          <w:lang w:val="en-AU"/>
+        </w:rPr>
+        <w:t xml:space="preserve"> </w:t>
+      </w:r>
+      <w:r>
+        <w:rPr>
+          <w:rFonts w:ascii="Arial" w:hAnsi="Arial" w:cs="Arial"/>
+          <w:sz w:val="25"/>
+          <w:szCs w:val="25"/>
+          <w:lang w:val="en-AU"/>
+        </w:rPr>
+        <w:t xml:space="preserve"> and</w:t>
+      </w:r>
+      <w:proofErr w:type="gramEnd"/>
+      <w:r>
+        <w:rPr>
+          <w:rFonts w:ascii="Arial" w:hAnsi="Arial" w:cs="Arial"/>
+          <w:sz w:val="25"/>
+          <w:szCs w:val="25"/>
+          <w:lang w:val="en-AU"/>
+        </w:rPr>
+        <w:t xml:space="preserve"> license information. </w:t>
       </w:r>
       <w:r>
         <w:rPr>
@@ -1214,16 +1234,56 @@
           <w:szCs w:val="25"/>
           <w:lang w:val="en-AU"/>
         </w:rPr>
-        <w:t xml:space="preserve"> sheets.</w:t>
-      </w:r>
-      <w:r>
-        <w:rPr>
-          <w:rFonts w:ascii="Arial" w:hAnsi="Arial" w:cs="Arial"/>
-          <w:sz w:val="25"/>
-          <w:szCs w:val="25"/>
-          <w:lang w:val="en-AU"/>
-        </w:rPr>
-        <w:t xml:space="preserve"> </w:t>
+        <w:t xml:space="preserve"> sheets</w:t>
+      </w:r>
+      <w:r>
+        <w:rPr>
+          <w:rFonts w:ascii="Arial" w:hAnsi="Arial" w:cs="Arial"/>
+          <w:sz w:val="25"/>
+          <w:szCs w:val="25"/>
+          <w:lang w:val="en-AU"/>
+        </w:rPr>
+        <w:t xml:space="preserve"> with updates to the </w:t>
+      </w:r>
+      <w:r>
+        <w:rPr>
+          <w:rFonts w:ascii="Arial" w:hAnsi="Arial" w:cs="Arial"/>
+          <w:i/>
+          <w:iCs/>
+          <w:sz w:val="25"/>
+          <w:szCs w:val="25"/>
+          <w:lang w:val="en-AU"/>
+        </w:rPr>
+        <w:t xml:space="preserve">Variables </w:t>
+      </w:r>
+      <w:r>
+        <w:rPr>
+          <w:rFonts w:ascii="Arial" w:hAnsi="Arial" w:cs="Arial"/>
+          <w:sz w:val="25"/>
+          <w:szCs w:val="25"/>
+          <w:lang w:val="en-AU"/>
+        </w:rPr>
+        <w:t>sheet as required (</w:t>
+      </w:r>
+      <w:proofErr w:type="gramStart"/>
+      <w:r>
+        <w:rPr>
+          <w:rFonts w:ascii="Arial" w:hAnsi="Arial" w:cs="Arial"/>
+          <w:sz w:val="25"/>
+          <w:szCs w:val="25"/>
+          <w:lang w:val="en-AU"/>
+        </w:rPr>
+        <w:t>e.g.</w:t>
+      </w:r>
+      <w:proofErr w:type="gramEnd"/>
+      <w:r>
+        <w:rPr>
+          <w:rFonts w:ascii="Arial" w:hAnsi="Arial" w:cs="Arial"/>
+          <w:sz w:val="25"/>
+          <w:szCs w:val="25"/>
+          <w:lang w:val="en-AU"/>
+        </w:rPr>
+        <w:t xml:space="preserve"> to capture the emergence of a new variant)</w:t>
       </w:r>
     </w:p>
     <w:p>
@@ -1423,7 +1483,17 @@
           <w:szCs w:val="25"/>
           <w:lang w:val="en-AU"/>
         </w:rPr>
-        <w:t xml:space="preserve">The input parameters for the model are on the </w:t>
+        <w:t xml:space="preserve">The input parameters </w:t>
+      </w:r>
+      <w:r>
+        <w:rPr>
+          <w:rFonts w:ascii="Arial" w:hAnsi="Arial" w:cs="Arial"/>
+          <w:sz w:val="25"/>
+          <w:szCs w:val="25"/>
+          <w:lang w:val="en-AU"/>
+        </w:rPr>
+        <w:lastRenderedPageBreak/>
+        <w:t xml:space="preserve">for the model are on the </w:t>
       </w:r>
       <w:r>
         <w:rPr>
@@ -1452,17 +1522,7 @@
           <w:szCs w:val="25"/>
           <w:lang w:val="en-AU"/>
         </w:rPr>
-        <w:t xml:space="preserve">. These are based on the available </w:t>
-      </w:r>
-      <w:r>
-        <w:rPr>
-          <w:rFonts w:ascii="Arial" w:hAnsi="Arial" w:cs="Arial"/>
-          <w:sz w:val="25"/>
-          <w:szCs w:val="25"/>
-          <w:lang w:val="en-AU"/>
-        </w:rPr>
-        <w:lastRenderedPageBreak/>
-        <w:t>evidence but can be changed by the user</w:t>
+        <w:t>. These are based on the available evidence but can be changed by the user</w:t>
       </w:r>
       <w:r>
         <w:rPr>
@@ -4152,6 +4212,14 @@
         </w:rPr>
         <w:t>.</w:t>
       </w:r>
+      <w:r>
+        <w:rPr>
+          <w:rFonts w:ascii="Arial" w:hAnsi="Arial" w:cs="Arial"/>
+          <w:sz w:val="25"/>
+          <w:szCs w:val="25"/>
+        </w:rPr>
+        <w:t xml:space="preserve"> </w:t>
+      </w:r>
     </w:p>
     <w:p>
       <w:pPr>
@@ -4225,6 +4293,43 @@
         </w:rPr>
         <w:t xml:space="preserve"> </w:t>
       </w:r>
+      <w:r>
+        <w:rPr>
+          <w:rFonts w:ascii="Arial" w:hAnsi="Arial" w:cs="Arial"/>
+          <w:b/>
+          <w:color w:val="5A7D55"/>
+          <w:sz w:val="24"/>
+          <w:u w:val="single"/>
+          <w:lang w:val="en-AU"/>
+        </w:rPr>
+        <w:t>(</w:t>
+      </w:r>
+      <w:proofErr w:type="gramStart"/>
+      <w:r>
+        <w:rPr>
+          <w:rFonts w:ascii="Arial" w:hAnsi="Arial" w:cs="Arial"/>
+          <w:b/>
+          <w:i/>
+          <w:iCs/>
+          <w:color w:val="5A7D55"/>
+          <w:sz w:val="24"/>
+          <w:u w:val="single"/>
+          <w:lang w:val="en-AU"/>
+        </w:rPr>
+        <w:t>Variables</w:t>
+      </w:r>
+      <w:proofErr w:type="gramEnd"/>
+      <w:r>
+        <w:rPr>
+          <w:rFonts w:ascii="Arial" w:hAnsi="Arial" w:cs="Arial"/>
+          <w:b/>
+          <w:color w:val="5A7D55"/>
+          <w:sz w:val="24"/>
+          <w:u w:val="single"/>
+          <w:lang w:val="en-AU"/>
+        </w:rPr>
+        <w:t xml:space="preserve"> sheet):</w:t>
+      </w:r>
     </w:p>
     <w:p>
       <w:pPr>
@@ -4479,16 +4584,16 @@
           <w:szCs w:val="25"/>
           <w:lang w:val="en-AU"/>
         </w:rPr>
-        <w:t xml:space="preserve">; </w:t>
-      </w:r>
-      <w:r>
-        <w:rPr>
-          <w:rFonts w:ascii="Arial" w:hAnsi="Arial" w:cs="Arial"/>
-          <w:sz w:val="25"/>
-          <w:szCs w:val="25"/>
-          <w:lang w:val="en-AU"/>
-        </w:rPr>
-        <w:t>and the length of quarant</w:t>
+        <w:t>;</w:t>
+      </w:r>
+      <w:r>
+        <w:rPr>
+          <w:rFonts w:ascii="Arial" w:hAnsi="Arial" w:cs="Arial"/>
+          <w:sz w:val="25"/>
+          <w:szCs w:val="25"/>
+          <w:lang w:val="en-AU"/>
+        </w:rPr>
+        <w:t xml:space="preserve"> the length of quarant</w:t>
       </w:r>
       <w:r>
         <w:rPr>
@@ -4507,6 +4612,15 @@
           <w:lang w:val="en-AU"/>
         </w:rPr>
         <w:t xml:space="preserve"> and isolation periods</w:t>
+      </w:r>
+      <w:r>
+        <w:rPr>
+          <w:rFonts w:ascii="Arial" w:hAnsi="Arial" w:cs="Arial"/>
+          <w:sz w:val="25"/>
+          <w:szCs w:val="25"/>
+          <w:lang w:val="en-AU"/>
+        </w:rPr>
+        <w:t>; and the effectiveness of a vaccine in reducing hospitalization (and resulting death)</w:t>
       </w:r>
       <w:r>
         <w:rPr>
@@ -4718,7 +4832,17 @@
           <w:szCs w:val="25"/>
           <w:lang w:val="en-AU"/>
         </w:rPr>
-        <w:t>assess the potential impact of intervention</w:t>
+        <w:t xml:space="preserve">assess the potential </w:t>
+      </w:r>
+      <w:r>
+        <w:rPr>
+          <w:rFonts w:ascii="Arial" w:hAnsi="Arial" w:cs="Arial"/>
+          <w:sz w:val="25"/>
+          <w:szCs w:val="25"/>
+          <w:lang w:val="en-AU"/>
+        </w:rPr>
+        <w:lastRenderedPageBreak/>
+        <w:t>impact of intervention</w:t>
       </w:r>
       <w:r>
         <w:rPr>
@@ -4808,17 +4932,7 @@
           <w:szCs w:val="25"/>
           <w:lang w:val="en-AU"/>
         </w:rPr>
-        <w:t xml:space="preserve">Through appropriate </w:t>
-      </w:r>
-      <w:r>
-        <w:rPr>
-          <w:rFonts w:ascii="Arial" w:hAnsi="Arial" w:cs="Arial"/>
-          <w:sz w:val="25"/>
-          <w:szCs w:val="25"/>
-          <w:lang w:val="en-AU"/>
-        </w:rPr>
-        <w:lastRenderedPageBreak/>
-        <w:t>inputs</w:t>
+        <w:t>Through appropriate inputs</w:t>
       </w:r>
       <w:r>
         <w:rPr>
@@ -7289,6 +7403,229 @@
           <w:lang w:val="en-AU"/>
         </w:rPr>
         <w:t xml:space="preserve">. </w:t>
+      </w:r>
+    </w:p>
+    <w:p>
+      <w:pPr>
+        <w:ind w:right="284"/>
+        <w:jc w:val="both"/>
+        <w:rPr>
+          <w:rFonts w:ascii="Arial" w:hAnsi="Arial" w:cs="Arial"/>
+          <w:b/>
+          <w:color w:val="5A7D55"/>
+          <w:sz w:val="24"/>
+          <w:u w:val="single"/>
+          <w:lang w:val="en-AU"/>
+        </w:rPr>
+      </w:pPr>
+      <w:r>
+        <w:rPr>
+          <w:rFonts w:ascii="Arial" w:hAnsi="Arial" w:cs="Arial"/>
+          <w:b/>
+          <w:color w:val="5A7D55"/>
+          <w:sz w:val="24"/>
+          <w:u w:val="single"/>
+          <w:lang w:val="en-AU"/>
+        </w:rPr>
+        <w:t>Intervention 6.3/7.3: Reduction in transmission between visitors and inmates</w:t>
+      </w:r>
+    </w:p>
+    <w:p>
+      <w:pPr>
+        <w:ind w:right="284"/>
+        <w:jc w:val="both"/>
+        <w:rPr>
+          <w:rFonts w:ascii="Arial" w:hAnsi="Arial" w:cs="Arial"/>
+          <w:sz w:val="25"/>
+          <w:szCs w:val="25"/>
+          <w:lang w:val="en-AU"/>
+        </w:rPr>
+      </w:pPr>
+      <w:r>
+        <w:rPr>
+          <w:rFonts w:ascii="Arial" w:hAnsi="Arial" w:cs="Arial"/>
+          <w:sz w:val="25"/>
+          <w:szCs w:val="25"/>
+          <w:lang w:val="en-AU"/>
+        </w:rPr>
+        <w:t xml:space="preserve">When this intervention is turned on the probability of transmission between </w:t>
+      </w:r>
+      <w:r>
+        <w:rPr>
+          <w:rFonts w:ascii="Arial" w:hAnsi="Arial" w:cs="Arial"/>
+          <w:sz w:val="25"/>
+          <w:szCs w:val="25"/>
+          <w:lang w:val="en-AU"/>
+        </w:rPr>
+        <w:t>visitors coming to the site during the day</w:t>
+      </w:r>
+      <w:r>
+        <w:rPr>
+          <w:rFonts w:ascii="Arial" w:hAnsi="Arial" w:cs="Arial"/>
+          <w:sz w:val="25"/>
+          <w:szCs w:val="25"/>
+          <w:lang w:val="en-AU"/>
+        </w:rPr>
+        <w:t xml:space="preserve"> and inmates is reduced </w:t>
+      </w:r>
+      <w:r>
+        <w:rPr>
+          <w:rFonts w:ascii="Arial" w:hAnsi="Arial" w:cs="Arial"/>
+          <w:sz w:val="25"/>
+          <w:szCs w:val="25"/>
+          <w:lang w:val="en-AU"/>
+        </w:rPr>
+        <w:t>by the percentage entered by the user</w:t>
+      </w:r>
+      <w:r>
+        <w:rPr>
+          <w:rFonts w:ascii="Arial" w:hAnsi="Arial" w:cs="Arial"/>
+          <w:sz w:val="25"/>
+          <w:szCs w:val="25"/>
+          <w:lang w:val="en-AU"/>
+        </w:rPr>
+        <w:t xml:space="preserve">. This can be used to reflect prevention measures put in place for visits such as screens or improved ventilation.  </w:t>
+      </w:r>
+    </w:p>
+    <w:p>
+      <w:pPr>
+        <w:ind w:right="284"/>
+        <w:jc w:val="both"/>
+        <w:rPr>
+          <w:rFonts w:ascii="Arial" w:hAnsi="Arial" w:cs="Arial"/>
+          <w:b/>
+          <w:color w:val="5A7D55"/>
+          <w:sz w:val="24"/>
+          <w:u w:val="single"/>
+          <w:lang w:val="en-AU"/>
+        </w:rPr>
+      </w:pPr>
+      <w:r>
+        <w:rPr>
+          <w:rFonts w:ascii="Arial" w:hAnsi="Arial" w:cs="Arial"/>
+          <w:b/>
+          <w:color w:val="5A7D55"/>
+          <w:sz w:val="24"/>
+          <w:u w:val="single"/>
+          <w:lang w:val="en-AU"/>
+        </w:rPr>
+        <w:t>Intervention 8</w:t>
+      </w:r>
+      <w:r>
+        <w:rPr>
+          <w:rFonts w:ascii="Arial" w:hAnsi="Arial" w:cs="Arial"/>
+          <w:b/>
+          <w:color w:val="5A7D55"/>
+          <w:sz w:val="24"/>
+          <w:u w:val="single"/>
+          <w:lang w:val="en-AU"/>
+        </w:rPr>
+        <w:t>.1/8.2</w:t>
+      </w:r>
+      <w:r>
+        <w:rPr>
+          <w:rFonts w:ascii="Arial" w:hAnsi="Arial" w:cs="Arial"/>
+          <w:b/>
+          <w:color w:val="5A7D55"/>
+          <w:sz w:val="24"/>
+          <w:u w:val="single"/>
+          <w:lang w:val="en-AU"/>
+        </w:rPr>
+        <w:t>: Vaccination of inmates and staff</w:t>
+      </w:r>
+    </w:p>
+    <w:p>
+      <w:pPr>
+        <w:ind w:right="284"/>
+        <w:jc w:val="both"/>
+        <w:rPr>
+          <w:rFonts w:ascii="Arial" w:hAnsi="Arial" w:cs="Arial"/>
+          <w:sz w:val="25"/>
+          <w:szCs w:val="25"/>
+          <w:lang w:val="en-AU"/>
+        </w:rPr>
+      </w:pPr>
+      <w:r>
+        <w:rPr>
+          <w:rFonts w:ascii="Arial" w:hAnsi="Arial" w:cs="Arial"/>
+          <w:sz w:val="25"/>
+          <w:szCs w:val="25"/>
+          <w:lang w:val="en-AU"/>
+        </w:rPr>
+        <w:t xml:space="preserve">This intervention is used to assess the impact of rolling out vaccines for COVID-19 to inmates and staff. </w:t>
+      </w:r>
+      <w:r>
+        <w:rPr>
+          <w:rFonts w:ascii="Arial" w:hAnsi="Arial" w:cs="Arial"/>
+          <w:sz w:val="25"/>
+          <w:szCs w:val="25"/>
+          <w:lang w:val="en-AU"/>
+        </w:rPr>
+        <w:t xml:space="preserve">The same approach is used for both populations with staff combining healthcare and corrections staff. Vaccination is assumed to consist of two doses with a fixed delay between doses. Vaccination coverage for at least one dose changes linearly from a user </w:t>
+      </w:r>
+      <w:r>
+        <w:rPr>
+          <w:rFonts w:ascii="Arial" w:hAnsi="Arial" w:cs="Arial"/>
+          <w:sz w:val="25"/>
+          <w:szCs w:val="25"/>
+          <w:lang w:val="en-AU"/>
+        </w:rPr>
+        <w:lastRenderedPageBreak/>
+        <w:t xml:space="preserve">specified initial coverage to a user specified maximum coverage. </w:t>
+      </w:r>
+      <w:r>
+        <w:rPr>
+          <w:rFonts w:ascii="Arial" w:hAnsi="Arial" w:cs="Arial"/>
+          <w:sz w:val="25"/>
+          <w:szCs w:val="25"/>
+          <w:lang w:val="en-AU"/>
+        </w:rPr>
+        <w:t xml:space="preserve">The rollout can be delayed until after an outbreak has been initiated. </w:t>
+      </w:r>
+      <w:r>
+        <w:rPr>
+          <w:rFonts w:ascii="Arial" w:hAnsi="Arial" w:cs="Arial"/>
+          <w:sz w:val="25"/>
+          <w:szCs w:val="25"/>
+          <w:lang w:val="en-AU"/>
+        </w:rPr>
+        <w:t xml:space="preserve">The coverage of second dose is calculated by the model given the coverage </w:t>
+      </w:r>
+      <w:r>
+        <w:rPr>
+          <w:rFonts w:ascii="Arial" w:hAnsi="Arial" w:cs="Arial"/>
+          <w:sz w:val="25"/>
+          <w:szCs w:val="25"/>
+          <w:lang w:val="en-AU"/>
+        </w:rPr>
+        <w:t xml:space="preserve">of at least one dose of vaccine </w:t>
+      </w:r>
+      <w:r>
+        <w:rPr>
+          <w:rFonts w:ascii="Arial" w:hAnsi="Arial" w:cs="Arial"/>
+          <w:sz w:val="25"/>
+          <w:szCs w:val="25"/>
+          <w:lang w:val="en-AU"/>
+        </w:rPr>
+        <w:t xml:space="preserve">and the </w:t>
+      </w:r>
+      <w:r>
+        <w:rPr>
+          <w:rFonts w:ascii="Arial" w:hAnsi="Arial" w:cs="Arial"/>
+          <w:sz w:val="25"/>
+          <w:szCs w:val="25"/>
+          <w:lang w:val="en-AU"/>
+        </w:rPr>
+        <w:t xml:space="preserve">user specified </w:t>
+      </w:r>
+      <w:r>
+        <w:rPr>
+          <w:rFonts w:ascii="Arial" w:hAnsi="Arial" w:cs="Arial"/>
+          <w:sz w:val="25"/>
+          <w:szCs w:val="25"/>
+          <w:lang w:val="en-AU"/>
+        </w:rPr>
+        <w:t xml:space="preserve">delay. Users can then enter the overall efficacy on transmission of SARS-CoV-2 (which incorporates the efficacy of preventing acquisition and onward transmission) for first and second dose vaccination. The model then adjusts the probability of transmission between contacts given the coverage of first and second dose of vaccination. Note a single dose vaccine can be modelled by simply setting the second dose vaccine efficacy to zero (meaning all the impact of the vaccine is captured in the first dose).  </w:t>
       </w:r>
     </w:p>
     <w:sectPr>
@@ -7303,7 +7640,7 @@
 </file>
 
 <file path=word/endnotes.xml><?xml version="1.0" encoding="utf-8"?>
-<w:endnotes xmlns:wpc="http://schemas.microsoft.com/office/word/2010/wordprocessingCanvas" xmlns:cx="http://schemas.microsoft.com/office/drawing/2014/chartex" xmlns:cx1="http://schemas.microsoft.com/office/drawing/2015/9/8/chartex" xmlns:cx2="http://schemas.microsoft.com/office/drawing/2015/10/21/chartex" xmlns:cx3="http://schemas.microsoft.com/office/drawing/2016/5/9/chartex" xmlns:cx4="http://schemas.microsoft.com/office/drawing/2016/5/10/chartex" xmlns:cx5="http://schemas.microsoft.com/office/drawing/2016/5/11/chartex" xmlns:cx6="http://schemas.microsoft.com/office/drawing/2016/5/12/chartex" xmlns:cx7="http://schemas.microsoft.com/office/drawing/2016/5/13/chartex" xmlns:cx8="http://schemas.microsoft.com/office/drawing/2016/5/14/chartex" xmlns:mc="http://schemas.openxmlformats.org/markup-compatibility/2006" xmlns:aink="http://schemas.microsoft.com/office/drawing/2016/ink" xmlns:am3d="http://schemas.microsoft.com/office/drawing/2017/model3d" xmlns:o="urn:schemas-microsoft-com:office:office" xmlns:r="http://schemas.openxmlformats.org/officeDocument/2006/relationships" xmlns:m="http://schemas.openxmlformats.org/officeDocument/2006/math" xmlns:v="urn:schemas-microsoft-com:vml" xmlns:wp14="http://schemas.microsoft.com/office/word/2010/wordprocessingDrawing" xmlns:wp="http://schemas.openxmlformats.org/drawingml/2006/wordprocessingDrawing" xmlns:w10="urn:schemas-microsoft-com:office:word" xmlns:w="http://schemas.openxmlformats.org/wordprocessingml/2006/main" xmlns:w14="http://schemas.microsoft.com/office/word/2010/wordml" xmlns:w15="http://schemas.microsoft.com/office/word/2012/wordml" xmlns:w16cex="http://schemas.microsoft.com/office/word/2018/wordml/cex" xmlns:w16cid="http://schemas.microsoft.com/office/word/2016/wordml/cid" xmlns:w16="http://schemas.microsoft.com/office/word/2018/wordml" xmlns:w16se="http://schemas.microsoft.com/office/word/2015/wordml/symex" xmlns:wpg="http://schemas.microsoft.com/office/word/2010/wordprocessingGroup" xmlns:wpi="http://schemas.microsoft.com/office/word/2010/wordprocessingInk" xmlns:wne="http://schemas.microsoft.com/office/word/2006/wordml" xmlns:wps="http://schemas.microsoft.com/office/word/2010/wordprocessingShape" mc:Ignorable="w14 w15 w16se w16cid w16 w16cex wp14">
+<w:endnotes xmlns:wpc="http://schemas.microsoft.com/office/word/2010/wordprocessingCanvas" xmlns:cx="http://schemas.microsoft.com/office/drawing/2014/chartex" xmlns:cx1="http://schemas.microsoft.com/office/drawing/2015/9/8/chartex" xmlns:cx2="http://schemas.microsoft.com/office/drawing/2015/10/21/chartex" xmlns:cx3="http://schemas.microsoft.com/office/drawing/2016/5/9/chartex" xmlns:cx4="http://schemas.microsoft.com/office/drawing/2016/5/10/chartex" xmlns:cx5="http://schemas.microsoft.com/office/drawing/2016/5/11/chartex" xmlns:cx6="http://schemas.microsoft.com/office/drawing/2016/5/12/chartex" xmlns:cx7="http://schemas.microsoft.com/office/drawing/2016/5/13/chartex" xmlns:cx8="http://schemas.microsoft.com/office/drawing/2016/5/14/chartex" xmlns:mc="http://schemas.openxmlformats.org/markup-compatibility/2006" xmlns:aink="http://schemas.microsoft.com/office/drawing/2016/ink" xmlns:am3d="http://schemas.microsoft.com/office/drawing/2017/model3d" xmlns:o="urn:schemas-microsoft-com:office:office" xmlns:r="http://schemas.openxmlformats.org/officeDocument/2006/relationships" xmlns:m="http://schemas.openxmlformats.org/officeDocument/2006/math" xmlns:v="urn:schemas-microsoft-com:vml" xmlns:wp14="http://schemas.microsoft.com/office/word/2010/wordprocessingDrawing" xmlns:wp="http://schemas.openxmlformats.org/drawingml/2006/wordprocessingDrawing" xmlns:w10="urn:schemas-microsoft-com:office:word" xmlns:w="http://schemas.openxmlformats.org/wordprocessingml/2006/main" xmlns:w14="http://schemas.microsoft.com/office/word/2010/wordml" xmlns:w15="http://schemas.microsoft.com/office/word/2012/wordml" xmlns:w16cex="http://schemas.microsoft.com/office/word/2018/wordml/cex" xmlns:w16cid="http://schemas.microsoft.com/office/word/2016/wordml/cid" xmlns:w16="http://schemas.microsoft.com/office/word/2018/wordml" xmlns:w16sdtdh="http://schemas.microsoft.com/office/word/2020/wordml/sdtdatahash" xmlns:w16se="http://schemas.microsoft.com/office/word/2015/wordml/symex" xmlns:wpg="http://schemas.microsoft.com/office/word/2010/wordprocessingGroup" xmlns:wpi="http://schemas.microsoft.com/office/word/2010/wordprocessingInk" xmlns:wne="http://schemas.microsoft.com/office/word/2006/wordml" xmlns:wps="http://schemas.microsoft.com/office/word/2010/wordprocessingShape" mc:Ignorable="w14 w15 w16se w16cid w16 w16cex w16sdtdh wp14">
   <w:endnote w:type="separator" w:id="-1">
     <w:p>
       <w:pPr>
@@ -7335,7 +7672,7 @@
 </file>
 
 <file path=word/footnotes.xml><?xml version="1.0" encoding="utf-8"?>
-<w:footnotes xmlns:wpc="http://schemas.microsoft.com/office/word/2010/wordprocessingCanvas" xmlns:cx="http://schemas.microsoft.com/office/drawing/2014/chartex" xmlns:cx1="http://schemas.microsoft.com/office/drawing/2015/9/8/chartex" xmlns:cx2="http://schemas.microsoft.com/office/drawing/2015/10/21/chartex" xmlns:cx3="http://schemas.microsoft.com/office/drawing/2016/5/9/chartex" xmlns:cx4="http://schemas.microsoft.com/office/drawing/2016/5/10/chartex" xmlns:cx5="http://schemas.microsoft.com/office/drawing/2016/5/11/chartex" xmlns:cx6="http://schemas.microsoft.com/office/drawing/2016/5/12/chartex" xmlns:cx7="http://schemas.microsoft.com/office/drawing/2016/5/13/chartex" xmlns:cx8="http://schemas.microsoft.com/office/drawing/2016/5/14/chartex" xmlns:mc="http://schemas.openxmlformats.org/markup-compatibility/2006" xmlns:aink="http://schemas.microsoft.com/office/drawing/2016/ink" xmlns:am3d="http://schemas.microsoft.com/office/drawing/2017/model3d" xmlns:o="urn:schemas-microsoft-com:office:office" xmlns:r="http://schemas.openxmlformats.org/officeDocument/2006/relationships" xmlns:m="http://schemas.openxmlformats.org/officeDocument/2006/math" xmlns:v="urn:schemas-microsoft-com:vml" xmlns:wp14="http://schemas.microsoft.com/office/word/2010/wordprocessingDrawing" xmlns:wp="http://schemas.openxmlformats.org/drawingml/2006/wordprocessingDrawing" xmlns:w10="urn:schemas-microsoft-com:office:word" xmlns:w="http://schemas.openxmlformats.org/wordprocessingml/2006/main" xmlns:w14="http://schemas.microsoft.com/office/word/2010/wordml" xmlns:w15="http://schemas.microsoft.com/office/word/2012/wordml" xmlns:w16cex="http://schemas.microsoft.com/office/word/2018/wordml/cex" xmlns:w16cid="http://schemas.microsoft.com/office/word/2016/wordml/cid" xmlns:w16="http://schemas.microsoft.com/office/word/2018/wordml" xmlns:w16se="http://schemas.microsoft.com/office/word/2015/wordml/symex" xmlns:wpg="http://schemas.microsoft.com/office/word/2010/wordprocessingGroup" xmlns:wpi="http://schemas.microsoft.com/office/word/2010/wordprocessingInk" xmlns:wne="http://schemas.microsoft.com/office/word/2006/wordml" xmlns:wps="http://schemas.microsoft.com/office/word/2010/wordprocessingShape" mc:Ignorable="w14 w15 w16se w16cid w16 w16cex wp14">
+<w:footnotes xmlns:wpc="http://schemas.microsoft.com/office/word/2010/wordprocessingCanvas" xmlns:cx="http://schemas.microsoft.com/office/drawing/2014/chartex" xmlns:cx1="http://schemas.microsoft.com/office/drawing/2015/9/8/chartex" xmlns:cx2="http://schemas.microsoft.com/office/drawing/2015/10/21/chartex" xmlns:cx3="http://schemas.microsoft.com/office/drawing/2016/5/9/chartex" xmlns:cx4="http://schemas.microsoft.com/office/drawing/2016/5/10/chartex" xmlns:cx5="http://schemas.microsoft.com/office/drawing/2016/5/11/chartex" xmlns:cx6="http://schemas.microsoft.com/office/drawing/2016/5/12/chartex" xmlns:cx7="http://schemas.microsoft.com/office/drawing/2016/5/13/chartex" xmlns:cx8="http://schemas.microsoft.com/office/drawing/2016/5/14/chartex" xmlns:mc="http://schemas.openxmlformats.org/markup-compatibility/2006" xmlns:aink="http://schemas.microsoft.com/office/drawing/2016/ink" xmlns:am3d="http://schemas.microsoft.com/office/drawing/2017/model3d" xmlns:o="urn:schemas-microsoft-com:office:office" xmlns:r="http://schemas.openxmlformats.org/officeDocument/2006/relationships" xmlns:m="http://schemas.openxmlformats.org/officeDocument/2006/math" xmlns:v="urn:schemas-microsoft-com:vml" xmlns:wp14="http://schemas.microsoft.com/office/word/2010/wordprocessingDrawing" xmlns:wp="http://schemas.openxmlformats.org/drawingml/2006/wordprocessingDrawing" xmlns:w10="urn:schemas-microsoft-com:office:word" xmlns:w="http://schemas.openxmlformats.org/wordprocessingml/2006/main" xmlns:w14="http://schemas.microsoft.com/office/word/2010/wordml" xmlns:w15="http://schemas.microsoft.com/office/word/2012/wordml" xmlns:w16cex="http://schemas.microsoft.com/office/word/2018/wordml/cex" xmlns:w16cid="http://schemas.microsoft.com/office/word/2016/wordml/cid" xmlns:w16="http://schemas.microsoft.com/office/word/2018/wordml" xmlns:w16sdtdh="http://schemas.microsoft.com/office/word/2020/wordml/sdtdatahash" xmlns:w16se="http://schemas.microsoft.com/office/word/2015/wordml/symex" xmlns:wpg="http://schemas.microsoft.com/office/word/2010/wordprocessingGroup" xmlns:wpi="http://schemas.microsoft.com/office/word/2010/wordprocessingInk" xmlns:wne="http://schemas.microsoft.com/office/word/2006/wordml" xmlns:wps="http://schemas.microsoft.com/office/word/2010/wordprocessingShape" mc:Ignorable="w14 w15 w16se w16cid w16 w16cex w16sdtdh wp14">
   <w:footnote w:type="separator" w:id="-1">
     <w:p>
       <w:pPr>
@@ -7367,7 +7704,7 @@
 </file>
 
 <file path=word/header1.xml><?xml version="1.0" encoding="utf-8"?>
-<w:hdr xmlns:wpc="http://schemas.microsoft.com/office/word/2010/wordprocessingCanvas" xmlns:cx="http://schemas.microsoft.com/office/drawing/2014/chartex" xmlns:cx1="http://schemas.microsoft.com/office/drawing/2015/9/8/chartex" xmlns:cx2="http://schemas.microsoft.com/office/drawing/2015/10/21/chartex" xmlns:cx3="http://schemas.microsoft.com/office/drawing/2016/5/9/chartex" xmlns:cx4="http://schemas.microsoft.com/office/drawing/2016/5/10/chartex" xmlns:cx5="http://schemas.microsoft.com/office/drawing/2016/5/11/chartex" xmlns:cx6="http://schemas.microsoft.com/office/drawing/2016/5/12/chartex" xmlns:cx7="http://schemas.microsoft.com/office/drawing/2016/5/13/chartex" xmlns:cx8="http://schemas.microsoft.com/office/drawing/2016/5/14/chartex" xmlns:mc="http://schemas.openxmlformats.org/markup-compatibility/2006" xmlns:aink="http://schemas.microsoft.com/office/drawing/2016/ink" xmlns:am3d="http://schemas.microsoft.com/office/drawing/2017/model3d" xmlns:o="urn:schemas-microsoft-com:office:office" xmlns:r="http://schemas.openxmlformats.org/officeDocument/2006/relationships" xmlns:m="http://schemas.openxmlformats.org/officeDocument/2006/math" xmlns:v="urn:schemas-microsoft-com:vml" xmlns:wp14="http://schemas.microsoft.com/office/word/2010/wordprocessingDrawing" xmlns:wp="http://schemas.openxmlformats.org/drawingml/2006/wordprocessingDrawing" xmlns:w10="urn:schemas-microsoft-com:office:word" xmlns:w="http://schemas.openxmlformats.org/wordprocessingml/2006/main" xmlns:w14="http://schemas.microsoft.com/office/word/2010/wordml" xmlns:w15="http://schemas.microsoft.com/office/word/2012/wordml" xmlns:w16cex="http://schemas.microsoft.com/office/word/2018/wordml/cex" xmlns:w16cid="http://schemas.microsoft.com/office/word/2016/wordml/cid" xmlns:w16="http://schemas.microsoft.com/office/word/2018/wordml" xmlns:w16se="http://schemas.microsoft.com/office/word/2015/wordml/symex" xmlns:wpg="http://schemas.microsoft.com/office/word/2010/wordprocessingGroup" xmlns:wpi="http://schemas.microsoft.com/office/word/2010/wordprocessingInk" xmlns:wne="http://schemas.microsoft.com/office/word/2006/wordml" xmlns:wps="http://schemas.microsoft.com/office/word/2010/wordprocessingShape" mc:Ignorable="w14 w15 w16se w16cid w16 w16cex wp14">
+<w:hdr xmlns:wpc="http://schemas.microsoft.com/office/word/2010/wordprocessingCanvas" xmlns:cx="http://schemas.microsoft.com/office/drawing/2014/chartex" xmlns:cx1="http://schemas.microsoft.com/office/drawing/2015/9/8/chartex" xmlns:cx2="http://schemas.microsoft.com/office/drawing/2015/10/21/chartex" xmlns:cx3="http://schemas.microsoft.com/office/drawing/2016/5/9/chartex" xmlns:cx4="http://schemas.microsoft.com/office/drawing/2016/5/10/chartex" xmlns:cx5="http://schemas.microsoft.com/office/drawing/2016/5/11/chartex" xmlns:cx6="http://schemas.microsoft.com/office/drawing/2016/5/12/chartex" xmlns:cx7="http://schemas.microsoft.com/office/drawing/2016/5/13/chartex" xmlns:cx8="http://schemas.microsoft.com/office/drawing/2016/5/14/chartex" xmlns:mc="http://schemas.openxmlformats.org/markup-compatibility/2006" xmlns:aink="http://schemas.microsoft.com/office/drawing/2016/ink" xmlns:am3d="http://schemas.microsoft.com/office/drawing/2017/model3d" xmlns:o="urn:schemas-microsoft-com:office:office" xmlns:r="http://schemas.openxmlformats.org/officeDocument/2006/relationships" xmlns:m="http://schemas.openxmlformats.org/officeDocument/2006/math" xmlns:v="urn:schemas-microsoft-com:vml" xmlns:wp14="http://schemas.microsoft.com/office/word/2010/wordprocessingDrawing" xmlns:wp="http://schemas.openxmlformats.org/drawingml/2006/wordprocessingDrawing" xmlns:w10="urn:schemas-microsoft-com:office:word" xmlns:w="http://schemas.openxmlformats.org/wordprocessingml/2006/main" xmlns:w14="http://schemas.microsoft.com/office/word/2010/wordml" xmlns:w15="http://schemas.microsoft.com/office/word/2012/wordml" xmlns:w16cex="http://schemas.microsoft.com/office/word/2018/wordml/cex" xmlns:w16cid="http://schemas.microsoft.com/office/word/2016/wordml/cid" xmlns:w16="http://schemas.microsoft.com/office/word/2018/wordml" xmlns:w16sdtdh="http://schemas.microsoft.com/office/word/2020/wordml/sdtdatahash" xmlns:w16se="http://schemas.microsoft.com/office/word/2015/wordml/symex" xmlns:wpg="http://schemas.microsoft.com/office/word/2010/wordprocessingGroup" xmlns:wpi="http://schemas.microsoft.com/office/word/2010/wordprocessingInk" xmlns:wne="http://schemas.microsoft.com/office/word/2006/wordml" xmlns:wps="http://schemas.microsoft.com/office/word/2010/wordprocessingShape" mc:Ignorable="w14 w15 w16se w16cid w16 w16cex w16sdtdh wp14">
   <w:p>
     <w:pPr>
       <w:pStyle w:val="Header"/>
@@ -7387,7 +7724,7 @@
 </file>
 
 <file path=word/numbering.xml><?xml version="1.0" encoding="utf-8"?>
-<w:numbering xmlns:wpc="http://schemas.microsoft.com/office/word/2010/wordprocessingCanvas" xmlns:cx="http://schemas.microsoft.com/office/drawing/2014/chartex" xmlns:cx1="http://schemas.microsoft.com/office/drawing/2015/9/8/chartex" xmlns:cx2="http://schemas.microsoft.com/office/drawing/2015/10/21/chartex" xmlns:cx3="http://schemas.microsoft.com/office/drawing/2016/5/9/chartex" xmlns:cx4="http://schemas.microsoft.com/office/drawing/2016/5/10/chartex" xmlns:cx5="http://schemas.microsoft.com/office/drawing/2016/5/11/chartex" xmlns:cx6="http://schemas.microsoft.com/office/drawing/2016/5/12/chartex" xmlns:cx7="http://schemas.microsoft.com/office/drawing/2016/5/13/chartex" xmlns:cx8="http://schemas.microsoft.com/office/drawing/2016/5/14/chartex" xmlns:mc="http://schemas.openxmlformats.org/markup-compatibility/2006" xmlns:aink="http://schemas.microsoft.com/office/drawing/2016/ink" xmlns:am3d="http://schemas.microsoft.com/office/drawing/2017/model3d" xmlns:o="urn:schemas-microsoft-com:office:office" xmlns:r="http://schemas.openxmlformats.org/officeDocument/2006/relationships" xmlns:m="http://schemas.openxmlformats.org/officeDocument/2006/math" xmlns:v="urn:schemas-microsoft-com:vml" xmlns:wp14="http://schemas.microsoft.com/office/word/2010/wordprocessingDrawing" xmlns:wp="http://schemas.openxmlformats.org/drawingml/2006/wordprocessingDrawing" xmlns:w10="urn:schemas-microsoft-com:office:word" xmlns:w="http://schemas.openxmlformats.org/wordprocessingml/2006/main" xmlns:w14="http://schemas.microsoft.com/office/word/2010/wordml" xmlns:w15="http://schemas.microsoft.com/office/word/2012/wordml" xmlns:w16cex="http://schemas.microsoft.com/office/word/2018/wordml/cex" xmlns:w16cid="http://schemas.microsoft.com/office/word/2016/wordml/cid" xmlns:w16="http://schemas.microsoft.com/office/word/2018/wordml" xmlns:w16se="http://schemas.microsoft.com/office/word/2015/wordml/symex" xmlns:wpg="http://schemas.microsoft.com/office/word/2010/wordprocessingGroup" xmlns:wpi="http://schemas.microsoft.com/office/word/2010/wordprocessingInk" xmlns:wne="http://schemas.microsoft.com/office/word/2006/wordml" xmlns:wps="http://schemas.microsoft.com/office/word/2010/wordprocessingShape" mc:Ignorable="w14 w15 w16se w16cid w16 w16cex wp14">
+<w:numbering xmlns:wpc="http://schemas.microsoft.com/office/word/2010/wordprocessingCanvas" xmlns:cx="http://schemas.microsoft.com/office/drawing/2014/chartex" xmlns:cx1="http://schemas.microsoft.com/office/drawing/2015/9/8/chartex" xmlns:cx2="http://schemas.microsoft.com/office/drawing/2015/10/21/chartex" xmlns:cx3="http://schemas.microsoft.com/office/drawing/2016/5/9/chartex" xmlns:cx4="http://schemas.microsoft.com/office/drawing/2016/5/10/chartex" xmlns:cx5="http://schemas.microsoft.com/office/drawing/2016/5/11/chartex" xmlns:cx6="http://schemas.microsoft.com/office/drawing/2016/5/12/chartex" xmlns:cx7="http://schemas.microsoft.com/office/drawing/2016/5/13/chartex" xmlns:cx8="http://schemas.microsoft.com/office/drawing/2016/5/14/chartex" xmlns:mc="http://schemas.openxmlformats.org/markup-compatibility/2006" xmlns:aink="http://schemas.microsoft.com/office/drawing/2016/ink" xmlns:am3d="http://schemas.microsoft.com/office/drawing/2017/model3d" xmlns:o="urn:schemas-microsoft-com:office:office" xmlns:r="http://schemas.openxmlformats.org/officeDocument/2006/relationships" xmlns:m="http://schemas.openxmlformats.org/officeDocument/2006/math" xmlns:v="urn:schemas-microsoft-com:vml" xmlns:wp14="http://schemas.microsoft.com/office/word/2010/wordprocessingDrawing" xmlns:wp="http://schemas.openxmlformats.org/drawingml/2006/wordprocessingDrawing" xmlns:w10="urn:schemas-microsoft-com:office:word" xmlns:w="http://schemas.openxmlformats.org/wordprocessingml/2006/main" xmlns:w14="http://schemas.microsoft.com/office/word/2010/wordml" xmlns:w15="http://schemas.microsoft.com/office/word/2012/wordml" xmlns:w16cex="http://schemas.microsoft.com/office/word/2018/wordml/cex" xmlns:w16cid="http://schemas.microsoft.com/office/word/2016/wordml/cid" xmlns:w16="http://schemas.microsoft.com/office/word/2018/wordml" xmlns:w16sdtdh="http://schemas.microsoft.com/office/word/2020/wordml/sdtdatahash" xmlns:w16se="http://schemas.microsoft.com/office/word/2015/wordml/symex" xmlns:wpg="http://schemas.microsoft.com/office/word/2010/wordprocessingGroup" xmlns:wpi="http://schemas.microsoft.com/office/word/2010/wordprocessingInk" xmlns:wne="http://schemas.microsoft.com/office/word/2006/wordml" xmlns:wps="http://schemas.microsoft.com/office/word/2010/wordprocessingShape" mc:Ignorable="w14 w15 w16se w16cid w16 w16cex w16sdtdh wp14">
   <w:abstractNum w:abstractNumId="0" w15:restartNumberingAfterBreak="0">
     <w:nsid w:val="3A632D84"/>
     <w:multiLevelType w:val="hybridMultilevel"/>
@@ -7508,7 +7845,7 @@
 </file>
 
 <file path=word/styles.xml><?xml version="1.0" encoding="utf-8"?>
-<w:styles xmlns:mc="http://schemas.openxmlformats.org/markup-compatibility/2006" xmlns:r="http://schemas.openxmlformats.org/officeDocument/2006/relationships" xmlns:w="http://schemas.openxmlformats.org/wordprocessingml/2006/main" xmlns:w14="http://schemas.microsoft.com/office/word/2010/wordml" xmlns:w15="http://schemas.microsoft.com/office/word/2012/wordml" xmlns:w16cex="http://schemas.microsoft.com/office/word/2018/wordml/cex" xmlns:w16cid="http://schemas.microsoft.com/office/word/2016/wordml/cid" xmlns:w16="http://schemas.microsoft.com/office/word/2018/wordml" xmlns:w16se="http://schemas.microsoft.com/office/word/2015/wordml/symex" mc:Ignorable="w14 w15 w16se w16cid w16 w16cex">
+<w:styles xmlns:mc="http://schemas.openxmlformats.org/markup-compatibility/2006" xmlns:r="http://schemas.openxmlformats.org/officeDocument/2006/relationships" xmlns:w="http://schemas.openxmlformats.org/wordprocessingml/2006/main" xmlns:w14="http://schemas.microsoft.com/office/word/2010/wordml" xmlns:w15="http://schemas.microsoft.com/office/word/2012/wordml" xmlns:w16cex="http://schemas.microsoft.com/office/word/2018/wordml/cex" xmlns:w16cid="http://schemas.microsoft.com/office/word/2016/wordml/cid" xmlns:w16="http://schemas.microsoft.com/office/word/2018/wordml" xmlns:w16sdtdh="http://schemas.microsoft.com/office/word/2020/wordml/sdtdatahash" xmlns:w16se="http://schemas.microsoft.com/office/word/2015/wordml/symex" mc:Ignorable="w14 w15 w16se w16cid w16 w16cex w16sdtdh">
   <w:docDefaults>
     <w:rPrDefault>
       <w:rPr>
@@ -8417,23 +8754,12 @@
 </file>
 
 <file path=customXml/item1.xml><?xml version="1.0" encoding="utf-8"?>
-<?mso-contentType ?>
-<FormTemplates xmlns="http://schemas.microsoft.com/sharepoint/v3/contenttype/forms">
-  <Display>DocumentLibraryForm</Display>
-  <Edit>DocumentLibraryForm</Edit>
-  <New>DocumentLibraryForm</New>
-</FormTemplates>
+<b:Sources xmlns:b="http://schemas.openxmlformats.org/officeDocument/2006/bibliography" xmlns="http://schemas.openxmlformats.org/officeDocument/2006/bibliography" SelectedStyle="\APASixthEditionOfficeOnline.xsl" StyleName="APA" Version="6"/>
 </file>
 
 <file path=customXml/item2.xml><?xml version="1.0" encoding="utf-8"?>
-<p:properties xmlns:p="http://schemas.microsoft.com/office/2006/metadata/properties" xmlns:xsi="http://www.w3.org/2001/XMLSchema-instance" xmlns:pc="http://schemas.microsoft.com/office/infopath/2007/PartnerControls">
-  <documentManagement/>
-</p:properties>
-</file>
-
-<file path=customXml/item3.xml><?xml version="1.0" encoding="utf-8"?>
-<ct:contentTypeSchema xmlns:ct="http://schemas.microsoft.com/office/2006/metadata/contentType" xmlns:ma="http://schemas.microsoft.com/office/2006/metadata/properties/metaAttributes" ct:_="" ma:_="" ma:contentTypeName="Document" ma:contentTypeID="0x01010021DCFED661EA404898CD8D4CF98EB549" ma:contentTypeVersion="10" ma:contentTypeDescription="Create a new document." ma:contentTypeScope="" ma:versionID="efd4d699120a7f4c558dd5b7c80f7cd5">
-  <xsd:schema xmlns:xsd="http://www.w3.org/2001/XMLSchema" xmlns:xs="http://www.w3.org/2001/XMLSchema" xmlns:p="http://schemas.microsoft.com/office/2006/metadata/properties" xmlns:ns2="0c80ca9a-795a-4d40-82c7-d622c1199518" targetNamespace="http://schemas.microsoft.com/office/2006/metadata/properties" ma:root="true" ma:fieldsID="973e69da37be950ded8c6332361e0a59" ns2:_="">
+<ct:contentTypeSchema xmlns:ct="http://schemas.microsoft.com/office/2006/metadata/contentType" xmlns:ma="http://schemas.microsoft.com/office/2006/metadata/properties/metaAttributes" ct:_="" ma:_="" ma:contentTypeName="Document" ma:contentTypeID="0x01010021DCFED661EA404898CD8D4CF98EB549" ma:contentTypeVersion="11" ma:contentTypeDescription="Create a new document." ma:contentTypeScope="" ma:versionID="eeb6ff2cd5cf95285f66cd04b97b75e2">
+  <xsd:schema xmlns:xsd="http://www.w3.org/2001/XMLSchema" xmlns:xs="http://www.w3.org/2001/XMLSchema" xmlns:p="http://schemas.microsoft.com/office/2006/metadata/properties" xmlns:ns2="0c80ca9a-795a-4d40-82c7-d622c1199518" targetNamespace="http://schemas.microsoft.com/office/2006/metadata/properties" ma:root="true" ma:fieldsID="db2f2ff1409b74950c1f1202e64018d3" ns2:_="">
     <xsd:import namespace="0c80ca9a-795a-4d40-82c7-d622c1199518"/>
     <xsd:element name="properties">
       <xsd:complexType>
@@ -8451,6 +8777,7 @@
                 <xsd:element ref="ns2:MediaServiceEventHashCode" minOccurs="0"/>
                 <xsd:element ref="ns2:MediaServiceAutoKeyPoints" minOccurs="0"/>
                 <xsd:element ref="ns2:MediaServiceKeyPoints" minOccurs="0"/>
+                <xsd:element ref="ns2:MediaLengthInSeconds" minOccurs="0"/>
               </xsd:all>
             </xsd:complexType>
           </xsd:element>
@@ -8513,6 +8840,11 @@
         <xsd:restriction base="dms:Note">
           <xsd:maxLength value="255"/>
         </xsd:restriction>
+      </xsd:simpleType>
+    </xsd:element>
+    <xsd:element name="MediaLengthInSeconds" ma:index="18" nillable="true" ma:displayName="Length (seconds)" ma:internalName="MediaLengthInSeconds" ma:readOnly="true">
+      <xsd:simpleType>
+        <xsd:restriction base="dms:Unknown"/>
       </xsd:simpleType>
     </xsd:element>
   </xsd:schema>
@@ -8615,19 +8947,34 @@
 </ct:contentTypeSchema>
 </file>
 
+<file path=customXml/item3.xml><?xml version="1.0" encoding="utf-8"?>
+<p:properties xmlns:p="http://schemas.microsoft.com/office/2006/metadata/properties" xmlns:xsi="http://www.w3.org/2001/XMLSchema-instance" xmlns:pc="http://schemas.microsoft.com/office/infopath/2007/PartnerControls">
+  <documentManagement/>
+</p:properties>
+</file>
+
 <file path=customXml/item4.xml><?xml version="1.0" encoding="utf-8"?>
-<b:Sources xmlns:b="http://schemas.openxmlformats.org/officeDocument/2006/bibliography" xmlns="http://schemas.openxmlformats.org/officeDocument/2006/bibliography" SelectedStyle="\APASixthEditionOfficeOnline.xsl" StyleName="APA" Version="6"/>
+<?mso-contentType ?>
+<FormTemplates xmlns="http://schemas.microsoft.com/sharepoint/v3/contenttype/forms">
+  <Display>DocumentLibraryForm</Display>
+  <Edit>DocumentLibraryForm</Edit>
+  <New>DocumentLibraryForm</New>
+</FormTemplates>
 </file>
 
 <file path=customXml/itemProps1.xml><?xml version="1.0" encoding="utf-8"?>
-<ds:datastoreItem xmlns:ds="http://schemas.openxmlformats.org/officeDocument/2006/customXml" ds:itemID="{9EA97D60-47BB-4A1C-BBDA-CCBA835F1E1F}">
+<ds:datastoreItem xmlns:ds="http://schemas.openxmlformats.org/officeDocument/2006/customXml" ds:itemID="{BD7E424E-A909-43CD-83B0-3C9487C839A5}">
   <ds:schemaRefs>
-    <ds:schemaRef ds:uri="http://schemas.microsoft.com/sharepoint/v3/contenttype/forms"/>
+    <ds:schemaRef ds:uri="http://schemas.openxmlformats.org/officeDocument/2006/bibliography"/>
   </ds:schemaRefs>
 </ds:datastoreItem>
 </file>
 
 <file path=customXml/itemProps2.xml><?xml version="1.0" encoding="utf-8"?>
+<ds:datastoreItem xmlns:ds="http://schemas.openxmlformats.org/officeDocument/2006/customXml" ds:itemID="{1B31E61F-FBD8-455F-9235-92171682E800}"/>
+</file>
+
+<file path=customXml/itemProps3.xml><?xml version="1.0" encoding="utf-8"?>
 <ds:datastoreItem xmlns:ds="http://schemas.openxmlformats.org/officeDocument/2006/customXml" ds:itemID="{E46CA3D1-84B0-4F68-9C29-34632C254FB3}">
   <ds:schemaRefs>
     <ds:schemaRef ds:uri="http://schemas.microsoft.com/office/2006/metadata/properties"/>
@@ -8636,28 +8983,10 @@
 </ds:datastoreItem>
 </file>
 
-<file path=customXml/itemProps3.xml><?xml version="1.0" encoding="utf-8"?>
-<ds:datastoreItem xmlns:ds="http://schemas.openxmlformats.org/officeDocument/2006/customXml" ds:itemID="{55046FD5-3E83-43D6-8806-9E25FBF2B44F}">
+<file path=customXml/itemProps4.xml><?xml version="1.0" encoding="utf-8"?>
+<ds:datastoreItem xmlns:ds="http://schemas.openxmlformats.org/officeDocument/2006/customXml" ds:itemID="{9EA97D60-47BB-4A1C-BBDA-CCBA835F1E1F}">
   <ds:schemaRefs>
-    <ds:schemaRef ds:uri="http://schemas.microsoft.com/office/2006/metadata/contentType"/>
-    <ds:schemaRef ds:uri="http://schemas.microsoft.com/office/2006/metadata/properties/metaAttributes"/>
-    <ds:schemaRef ds:uri="http://www.w3.org/2001/XMLSchema"/>
-    <ds:schemaRef ds:uri="http://schemas.microsoft.com/office/2006/metadata/properties"/>
-    <ds:schemaRef ds:uri="0c80ca9a-795a-4d40-82c7-d622c1199518"/>
-    <ds:schemaRef ds:uri="http://schemas.microsoft.com/office/2006/documentManagement/types"/>
-    <ds:schemaRef ds:uri="http://schemas.microsoft.com/office/infopath/2007/PartnerControls"/>
-    <ds:schemaRef ds:uri="http://schemas.openxmlformats.org/package/2006/metadata/core-properties"/>
-    <ds:schemaRef ds:uri="http://purl.org/dc/elements/1.1/"/>
-    <ds:schemaRef ds:uri="http://purl.org/dc/terms/"/>
-    <ds:schemaRef ds:uri="http://schemas.microsoft.com/internal/obd"/>
-  </ds:schemaRefs>
-</ds:datastoreItem>
-</file>
-
-<file path=customXml/itemProps4.xml><?xml version="1.0" encoding="utf-8"?>
-<ds:datastoreItem xmlns:ds="http://schemas.openxmlformats.org/officeDocument/2006/customXml" ds:itemID="{BD7E424E-A909-43CD-83B0-3C9487C839A5}">
-  <ds:schemaRefs>
-    <ds:schemaRef ds:uri="http://schemas.openxmlformats.org/officeDocument/2006/bibliography"/>
+    <ds:schemaRef ds:uri="http://schemas.microsoft.com/sharepoint/v3/contenttype/forms"/>
   </ds:schemaRefs>
 </ds:datastoreItem>
 </file>
</xml_diff>